<commit_message>
Atualização geral no projeto
Inclusão de novas páginas no arquivo, criação do modelo de Deep Learning.
</commit_message>
<xml_diff>
--- a/Relatório_Projeto_1.docx
+++ b/Relatório_Projeto_1.docx
@@ -5987,15 +5987,317 @@
     </w:p>
     <w:p>
       <w:pPr>
+        <w:rPr>
+          <w:rFonts w:eastAsiaTheme="minorEastAsia"/>
+          <w:b/>
+          <w:bCs/>
+        </w:rPr>
+      </w:pPr>
+      <w:r>
+        <w:rPr>
+          <w:rFonts w:eastAsiaTheme="minorEastAsia"/>
+        </w:rPr>
+        <w:br w:type="page"/>
+      </w:r>
+      <w:r>
+        <w:rPr>
+          <w:rFonts w:eastAsiaTheme="minorEastAsia"/>
+          <w:b/>
+          <w:bCs/>
+        </w:rPr>
+        <w:lastRenderedPageBreak/>
+        <w:t>Distribuição das Variações Mensais (Volatilidade)</w:t>
+      </w:r>
+    </w:p>
+    <w:p>
+      <w:pPr>
+        <w:rPr>
+          <w:rFonts w:eastAsiaTheme="minorEastAsia"/>
+        </w:rPr>
+      </w:pPr>
+      <w:r>
+        <w:rPr>
+          <w:rFonts w:eastAsiaTheme="minorEastAsia"/>
+        </w:rPr>
+        <w:t>O gráfico exibe a distribuição das variações percentuais mensais do índice IPC-Fipe – Alimentação, evidenciando o comportamento estatístico e a volatilidade da série.</w:t>
+      </w:r>
+    </w:p>
+    <w:p>
+      <w:pPr>
+        <w:rPr>
+          <w:rFonts w:eastAsiaTheme="minorEastAsia"/>
+        </w:rPr>
+      </w:pPr>
+      <w:r>
+        <w:rPr>
+          <w:noProof/>
+        </w:rPr>
+        <w:drawing>
+          <wp:inline distT="0" distB="0" distL="0" distR="0" wp14:anchorId="68F54033" wp14:editId="3DC08928">
+            <wp:extent cx="5400040" cy="2700020"/>
+            <wp:effectExtent l="0" t="0" r="0" b="5080"/>
+            <wp:docPr id="1171737333" name="Imagem 1" descr="Gráfico, Histograma&#10;&#10;O conteúdo gerado por IA pode estar incorreto."/>
+            <wp:cNvGraphicFramePr>
+              <a:graphicFrameLocks xmlns:a="http://schemas.openxmlformats.org/drawingml/2006/main" noChangeAspect="1"/>
+            </wp:cNvGraphicFramePr>
+            <a:graphic xmlns:a="http://schemas.openxmlformats.org/drawingml/2006/main">
+              <a:graphicData uri="http://schemas.openxmlformats.org/drawingml/2006/picture">
+                <pic:pic xmlns:pic="http://schemas.openxmlformats.org/drawingml/2006/picture">
+                  <pic:nvPicPr>
+                    <pic:cNvPr id="1171737333" name="Imagem 1" descr="Gráfico, Histograma&#10;&#10;O conteúdo gerado por IA pode estar incorreto."/>
+                    <pic:cNvPicPr>
+                      <a:picLocks noChangeAspect="1" noChangeArrowheads="1"/>
+                    </pic:cNvPicPr>
+                  </pic:nvPicPr>
+                  <pic:blipFill>
+                    <a:blip r:embed="rId8">
+                      <a:extLst>
+                        <a:ext uri="{28A0092B-C50C-407E-A947-70E740481C1C}">
+                          <a14:useLocalDpi xmlns:a14="http://schemas.microsoft.com/office/drawing/2010/main" val="0"/>
+                        </a:ext>
+                      </a:extLst>
+                    </a:blip>
+                    <a:srcRect/>
+                    <a:stretch>
+                      <a:fillRect/>
+                    </a:stretch>
+                  </pic:blipFill>
+                  <pic:spPr bwMode="auto">
+                    <a:xfrm>
+                      <a:off x="0" y="0"/>
+                      <a:ext cx="5400040" cy="2700020"/>
+                    </a:xfrm>
+                    <a:prstGeom prst="rect">
+                      <a:avLst/>
+                    </a:prstGeom>
+                    <a:noFill/>
+                    <a:ln>
+                      <a:noFill/>
+                    </a:ln>
+                  </pic:spPr>
+                </pic:pic>
+              </a:graphicData>
+            </a:graphic>
+          </wp:inline>
+        </w:drawing>
+      </w:r>
+    </w:p>
+    <w:p>
+      <w:pPr>
+        <w:rPr>
+          <w:rFonts w:eastAsiaTheme="minorEastAsia"/>
+        </w:rPr>
+      </w:pPr>
+      <w:r>
+        <w:rPr>
+          <w:rFonts w:eastAsiaTheme="minorEastAsia"/>
+        </w:rPr>
+        <w:t>O histograma, representado em barras verdes, mostra a frequência com que cada faixa de variação ocorreu ao longo do período analisado. A curva suavizada (KDE) sobreposta ilustra a tendência da distribuição, permitindo observar padrões gerais:</w:t>
+      </w:r>
+    </w:p>
+    <w:p>
+      <w:pPr>
+        <w:numPr>
+          <w:ilvl w:val="0"/>
+          <w:numId w:val="34"/>
+        </w:numPr>
+        <w:rPr>
+          <w:rFonts w:eastAsiaTheme="minorEastAsia"/>
+        </w:rPr>
+      </w:pPr>
+      <w:r>
+        <w:rPr>
+          <w:rFonts w:eastAsiaTheme="minorEastAsia"/>
+        </w:rPr>
+        <w:t>A maior concentração de valores está próxima de 0% a 1%, indicando que pequenas variações mensais positivas são mais comuns.</w:t>
+      </w:r>
+    </w:p>
+    <w:p>
+      <w:pPr>
+        <w:numPr>
+          <w:ilvl w:val="0"/>
+          <w:numId w:val="34"/>
+        </w:numPr>
+        <w:rPr>
+          <w:rFonts w:eastAsiaTheme="minorEastAsia"/>
+        </w:rPr>
+      </w:pPr>
+      <w:r>
+        <w:rPr>
+          <w:rFonts w:eastAsiaTheme="minorEastAsia"/>
+        </w:rPr>
+        <w:t>Há uma assimetria à direita, sugerindo que aumentos maiores (acima de 2%) ocorrem ocasionalmente, mas não com frequência elevada.</w:t>
+      </w:r>
+    </w:p>
+    <w:p>
+      <w:pPr>
+        <w:numPr>
+          <w:ilvl w:val="0"/>
+          <w:numId w:val="34"/>
+        </w:numPr>
+        <w:rPr>
+          <w:rFonts w:eastAsiaTheme="minorEastAsia"/>
+        </w:rPr>
+      </w:pPr>
+      <w:r>
+        <w:rPr>
+          <w:rFonts w:eastAsiaTheme="minorEastAsia"/>
+        </w:rPr>
+        <w:t>A cauda estendida à direita revela a presença de picos inflacionários, inclusive com variações superiores a 4%, embora sejam raros.</w:t>
+      </w:r>
+    </w:p>
+    <w:p>
+      <w:pPr>
+        <w:numPr>
+          <w:ilvl w:val="0"/>
+          <w:numId w:val="34"/>
+        </w:numPr>
+        <w:rPr>
+          <w:rFonts w:eastAsiaTheme="minorEastAsia"/>
+        </w:rPr>
+      </w:pPr>
+      <w:r>
+        <w:rPr>
+          <w:rFonts w:eastAsiaTheme="minorEastAsia"/>
+        </w:rPr>
+        <w:t>Também há registros de variações negativas, chegando a aproximadamente –2%, indicando períodos de deflação no grupo Alimentação.</w:t>
+      </w:r>
+    </w:p>
+    <w:p>
+      <w:pPr>
+        <w:rPr>
+          <w:rFonts w:eastAsiaTheme="minorEastAsia"/>
+        </w:rPr>
+      </w:pPr>
+      <w:r>
+        <w:rPr>
+          <w:rFonts w:eastAsiaTheme="minorEastAsia"/>
+        </w:rPr>
+        <w:t>O gráfico reforça que, apesar de a maior parte das variações se concentrar próximas do centro, a categoria apresenta volatilidade significativa, com eventos extremos ocasionais que impactam o comportamento geral da distribuição.</w:t>
+      </w:r>
+    </w:p>
+    <w:p>
+      <w:pPr>
+        <w:rPr>
+          <w:rFonts w:eastAsiaTheme="minorEastAsia"/>
+        </w:rPr>
+      </w:pPr>
+      <w:r>
+        <w:rPr>
+          <w:rFonts w:eastAsiaTheme="minorEastAsia"/>
+        </w:rPr>
+        <w:br w:type="page"/>
+      </w:r>
+    </w:p>
+    <w:p>
+      <w:pPr>
+        <w:pStyle w:val="Ttulo2"/>
+        <w:rPr>
+          <w:rFonts w:eastAsiaTheme="minorEastAsia"/>
+        </w:rPr>
+      </w:pPr>
+      <w:r>
+        <w:rPr>
+          <w:rFonts w:eastAsiaTheme="minorEastAsia"/>
+        </w:rPr>
+        <w:lastRenderedPageBreak/>
+        <w:t>Conclusão</w:t>
+      </w:r>
+    </w:p>
+    <w:p>
+      <w:pPr>
         <w:jc w:val="both"/>
         <w:rPr>
           <w:rFonts w:eastAsiaTheme="minorEastAsia"/>
         </w:rPr>
       </w:pPr>
+      <w:r>
+        <w:rPr>
+          <w:rFonts w:eastAsiaTheme="minorEastAsia"/>
+        </w:rPr>
+        <w:t>Este projeto de Integração III-B cumpriu seu objetivo de conectar a teoria avançada de Ciência de Dados com uma demanda social premente. Através da mineração da base</w:t>
+      </w:r>
+      <w:r>
+        <w:rPr>
+          <w:rFonts w:eastAsiaTheme="minorEastAsia"/>
+        </w:rPr>
+        <w:t xml:space="preserve"> </w:t>
+      </w:r>
+      <w:r>
+        <w:rPr>
+          <w:rFonts w:eastAsiaTheme="minorEastAsia"/>
+        </w:rPr>
+        <w:t>e da aplicação de redes neurais LSTM, demonstrou-se que é possível extrair inteligência preditiva de séries temporais ruidosas como a inflação de alimentos.</w:t>
+      </w:r>
     </w:p>
     <w:p>
       <w:pPr>
         <w:jc w:val="both"/>
+        <w:rPr>
+          <w:rFonts w:eastAsiaTheme="minorEastAsia"/>
+        </w:rPr>
+      </w:pPr>
+      <w:r>
+        <w:rPr>
+          <w:rFonts w:eastAsiaTheme="minorEastAsia"/>
+        </w:rPr>
+        <w:t>A análise histórica revelou que a inflação brasileira é marcada por choques estruturais (1999, 2002, 2020) que desafiam a modelagem linear. A solução de </w:t>
+      </w:r>
+      <w:proofErr w:type="spellStart"/>
+      <w:r>
+        <w:rPr>
+          <w:rFonts w:eastAsiaTheme="minorEastAsia"/>
+          <w:i/>
+          <w:iCs/>
+        </w:rPr>
+        <w:t>Deep</w:t>
+      </w:r>
+      <w:proofErr w:type="spellEnd"/>
+      <w:r>
+        <w:rPr>
+          <w:rFonts w:eastAsiaTheme="minorEastAsia"/>
+          <w:i/>
+          <w:iCs/>
+        </w:rPr>
+        <w:t xml:space="preserve"> Learning</w:t>
+      </w:r>
+      <w:r>
+        <w:rPr>
+          <w:rFonts w:eastAsiaTheme="minorEastAsia"/>
+        </w:rPr>
+        <w:t> proposta oferece uma alternativa robusta, capaz de aprender com esses choques e fornecer previsões mais assertivas em cenários de incerteza.</w:t>
+      </w:r>
+    </w:p>
+    <w:p>
+      <w:pPr>
+        <w:jc w:val="both"/>
+        <w:rPr>
+          <w:rFonts w:eastAsiaTheme="minorEastAsia"/>
+        </w:rPr>
+      </w:pPr>
+      <w:r>
+        <w:rPr>
+          <w:rFonts w:eastAsiaTheme="minorEastAsia"/>
+        </w:rPr>
+        <w:t>Para o Observatório de Segurança Alimentar de São Paulo, a ferramenta desenvolvida não é apenas um modelo matemático; é um instrumento de resiliência. Em um país onde a fome voltou a ser uma pauta central, a capacidade de antever o custo da comida e agir preventivamente é uma inovação tecnológica com impacto humanitário direto. O projeto evidencia que a tecnologia de ponta (</w:t>
+      </w:r>
+      <w:r>
+        <w:rPr>
+          <w:rFonts w:eastAsiaTheme="minorEastAsia"/>
+          <w:i/>
+          <w:iCs/>
+        </w:rPr>
+        <w:t>Big Data e AI</w:t>
+      </w:r>
+      <w:r>
+        <w:rPr>
+          <w:rFonts w:eastAsiaTheme="minorEastAsia"/>
+        </w:rPr>
+        <w:t>), frequentemente associada apenas ao lucro corporativo, pode e deve ser vetor de eficiência para o terceiro setor e para a garantia da segurança alimentar nacional.</w:t>
+      </w:r>
+    </w:p>
+    <w:p>
+      <w:pPr>
         <w:rPr>
           <w:rFonts w:eastAsiaTheme="minorEastAsia"/>
         </w:rPr>
@@ -6276,6 +6578,155 @@
     </w:lvl>
   </w:abstractNum>
   <w:abstractNum w:abstractNumId="2" w15:restartNumberingAfterBreak="0">
+    <w:nsid w:val="101120F6"/>
+    <w:multiLevelType w:val="multilevel"/>
+    <w:tmpl w:val="8ABCDF08"/>
+    <w:lvl w:ilvl="0">
+      <w:start w:val="1"/>
+      <w:numFmt w:val="bullet"/>
+      <w:lvlText w:val=""/>
+      <w:lvlJc w:val="left"/>
+      <w:pPr>
+        <w:tabs>
+          <w:tab w:val="num" w:pos="720"/>
+        </w:tabs>
+        <w:ind w:left="720" w:hanging="360"/>
+      </w:pPr>
+      <w:rPr>
+        <w:rFonts w:ascii="Symbol" w:hAnsi="Symbol" w:hint="default"/>
+        <w:sz w:val="20"/>
+      </w:rPr>
+    </w:lvl>
+    <w:lvl w:ilvl="1" w:tentative="1">
+      <w:start w:val="1"/>
+      <w:numFmt w:val="bullet"/>
+      <w:lvlText w:val="o"/>
+      <w:lvlJc w:val="left"/>
+      <w:pPr>
+        <w:tabs>
+          <w:tab w:val="num" w:pos="1440"/>
+        </w:tabs>
+        <w:ind w:left="1440" w:hanging="360"/>
+      </w:pPr>
+      <w:rPr>
+        <w:rFonts w:ascii="Courier New" w:hAnsi="Courier New" w:hint="default"/>
+        <w:sz w:val="20"/>
+      </w:rPr>
+    </w:lvl>
+    <w:lvl w:ilvl="2" w:tentative="1">
+      <w:start w:val="1"/>
+      <w:numFmt w:val="bullet"/>
+      <w:lvlText w:val=""/>
+      <w:lvlJc w:val="left"/>
+      <w:pPr>
+        <w:tabs>
+          <w:tab w:val="num" w:pos="2160"/>
+        </w:tabs>
+        <w:ind w:left="2160" w:hanging="360"/>
+      </w:pPr>
+      <w:rPr>
+        <w:rFonts w:ascii="Wingdings" w:hAnsi="Wingdings" w:hint="default"/>
+        <w:sz w:val="20"/>
+      </w:rPr>
+    </w:lvl>
+    <w:lvl w:ilvl="3" w:tentative="1">
+      <w:start w:val="1"/>
+      <w:numFmt w:val="bullet"/>
+      <w:lvlText w:val=""/>
+      <w:lvlJc w:val="left"/>
+      <w:pPr>
+        <w:tabs>
+          <w:tab w:val="num" w:pos="2880"/>
+        </w:tabs>
+        <w:ind w:left="2880" w:hanging="360"/>
+      </w:pPr>
+      <w:rPr>
+        <w:rFonts w:ascii="Wingdings" w:hAnsi="Wingdings" w:hint="default"/>
+        <w:sz w:val="20"/>
+      </w:rPr>
+    </w:lvl>
+    <w:lvl w:ilvl="4" w:tentative="1">
+      <w:start w:val="1"/>
+      <w:numFmt w:val="bullet"/>
+      <w:lvlText w:val=""/>
+      <w:lvlJc w:val="left"/>
+      <w:pPr>
+        <w:tabs>
+          <w:tab w:val="num" w:pos="3600"/>
+        </w:tabs>
+        <w:ind w:left="3600" w:hanging="360"/>
+      </w:pPr>
+      <w:rPr>
+        <w:rFonts w:ascii="Wingdings" w:hAnsi="Wingdings" w:hint="default"/>
+        <w:sz w:val="20"/>
+      </w:rPr>
+    </w:lvl>
+    <w:lvl w:ilvl="5" w:tentative="1">
+      <w:start w:val="1"/>
+      <w:numFmt w:val="bullet"/>
+      <w:lvlText w:val=""/>
+      <w:lvlJc w:val="left"/>
+      <w:pPr>
+        <w:tabs>
+          <w:tab w:val="num" w:pos="4320"/>
+        </w:tabs>
+        <w:ind w:left="4320" w:hanging="360"/>
+      </w:pPr>
+      <w:rPr>
+        <w:rFonts w:ascii="Wingdings" w:hAnsi="Wingdings" w:hint="default"/>
+        <w:sz w:val="20"/>
+      </w:rPr>
+    </w:lvl>
+    <w:lvl w:ilvl="6" w:tentative="1">
+      <w:start w:val="1"/>
+      <w:numFmt w:val="bullet"/>
+      <w:lvlText w:val=""/>
+      <w:lvlJc w:val="left"/>
+      <w:pPr>
+        <w:tabs>
+          <w:tab w:val="num" w:pos="5040"/>
+        </w:tabs>
+        <w:ind w:left="5040" w:hanging="360"/>
+      </w:pPr>
+      <w:rPr>
+        <w:rFonts w:ascii="Wingdings" w:hAnsi="Wingdings" w:hint="default"/>
+        <w:sz w:val="20"/>
+      </w:rPr>
+    </w:lvl>
+    <w:lvl w:ilvl="7" w:tentative="1">
+      <w:start w:val="1"/>
+      <w:numFmt w:val="bullet"/>
+      <w:lvlText w:val=""/>
+      <w:lvlJc w:val="left"/>
+      <w:pPr>
+        <w:tabs>
+          <w:tab w:val="num" w:pos="5760"/>
+        </w:tabs>
+        <w:ind w:left="5760" w:hanging="360"/>
+      </w:pPr>
+      <w:rPr>
+        <w:rFonts w:ascii="Wingdings" w:hAnsi="Wingdings" w:hint="default"/>
+        <w:sz w:val="20"/>
+      </w:rPr>
+    </w:lvl>
+    <w:lvl w:ilvl="8" w:tentative="1">
+      <w:start w:val="1"/>
+      <w:numFmt w:val="bullet"/>
+      <w:lvlText w:val=""/>
+      <w:lvlJc w:val="left"/>
+      <w:pPr>
+        <w:tabs>
+          <w:tab w:val="num" w:pos="6480"/>
+        </w:tabs>
+        <w:ind w:left="6480" w:hanging="360"/>
+      </w:pPr>
+      <w:rPr>
+        <w:rFonts w:ascii="Wingdings" w:hAnsi="Wingdings" w:hint="default"/>
+        <w:sz w:val="20"/>
+      </w:rPr>
+    </w:lvl>
+  </w:abstractNum>
+  <w:abstractNum w:abstractNumId="3" w15:restartNumberingAfterBreak="0">
     <w:nsid w:val="103B5232"/>
     <w:multiLevelType w:val="multilevel"/>
     <w:tmpl w:val="07E403E0"/>
@@ -6424,7 +6875,7 @@
       </w:rPr>
     </w:lvl>
   </w:abstractNum>
-  <w:abstractNum w:abstractNumId="3" w15:restartNumberingAfterBreak="0">
+  <w:abstractNum w:abstractNumId="4" w15:restartNumberingAfterBreak="0">
     <w:nsid w:val="1297594E"/>
     <w:multiLevelType w:val="multilevel"/>
     <w:tmpl w:val="A92CA3FA"/>
@@ -6573,7 +7024,7 @@
       </w:rPr>
     </w:lvl>
   </w:abstractNum>
-  <w:abstractNum w:abstractNumId="4" w15:restartNumberingAfterBreak="0">
+  <w:abstractNum w:abstractNumId="5" w15:restartNumberingAfterBreak="0">
     <w:nsid w:val="29C22A70"/>
     <w:multiLevelType w:val="multilevel"/>
     <w:tmpl w:val="6AE2F354"/>
@@ -6722,7 +7173,7 @@
       </w:rPr>
     </w:lvl>
   </w:abstractNum>
-  <w:abstractNum w:abstractNumId="5" w15:restartNumberingAfterBreak="0">
+  <w:abstractNum w:abstractNumId="6" w15:restartNumberingAfterBreak="0">
     <w:nsid w:val="2BB04BED"/>
     <w:multiLevelType w:val="multilevel"/>
     <w:tmpl w:val="0B40DCA8"/>
@@ -6871,7 +7322,7 @@
       </w:rPr>
     </w:lvl>
   </w:abstractNum>
-  <w:abstractNum w:abstractNumId="6" w15:restartNumberingAfterBreak="0">
+  <w:abstractNum w:abstractNumId="7" w15:restartNumberingAfterBreak="0">
     <w:nsid w:val="2BE82469"/>
     <w:multiLevelType w:val="multilevel"/>
     <w:tmpl w:val="26A29252"/>
@@ -7020,7 +7471,7 @@
       </w:rPr>
     </w:lvl>
   </w:abstractNum>
-  <w:abstractNum w:abstractNumId="7" w15:restartNumberingAfterBreak="0">
+  <w:abstractNum w:abstractNumId="8" w15:restartNumberingAfterBreak="0">
     <w:nsid w:val="2F837DC8"/>
     <w:multiLevelType w:val="hybridMultilevel"/>
     <w:tmpl w:val="88B85FDA"/>
@@ -7109,7 +7560,7 @@
       </w:pPr>
     </w:lvl>
   </w:abstractNum>
-  <w:abstractNum w:abstractNumId="8" w15:restartNumberingAfterBreak="0">
+  <w:abstractNum w:abstractNumId="9" w15:restartNumberingAfterBreak="0">
     <w:nsid w:val="3564046A"/>
     <w:multiLevelType w:val="multilevel"/>
     <w:tmpl w:val="1132F8BE"/>
@@ -7258,7 +7709,7 @@
       </w:rPr>
     </w:lvl>
   </w:abstractNum>
-  <w:abstractNum w:abstractNumId="9" w15:restartNumberingAfterBreak="0">
+  <w:abstractNum w:abstractNumId="10" w15:restartNumberingAfterBreak="0">
     <w:nsid w:val="39274729"/>
     <w:multiLevelType w:val="multilevel"/>
     <w:tmpl w:val="79C8543A"/>
@@ -7407,7 +7858,7 @@
       </w:rPr>
     </w:lvl>
   </w:abstractNum>
-  <w:abstractNum w:abstractNumId="10" w15:restartNumberingAfterBreak="0">
+  <w:abstractNum w:abstractNumId="11" w15:restartNumberingAfterBreak="0">
     <w:nsid w:val="3D275424"/>
     <w:multiLevelType w:val="hybridMultilevel"/>
     <w:tmpl w:val="49C226FC"/>
@@ -7520,7 +7971,7 @@
       </w:rPr>
     </w:lvl>
   </w:abstractNum>
-  <w:abstractNum w:abstractNumId="11" w15:restartNumberingAfterBreak="0">
+  <w:abstractNum w:abstractNumId="12" w15:restartNumberingAfterBreak="0">
     <w:nsid w:val="420B6A65"/>
     <w:multiLevelType w:val="hybridMultilevel"/>
     <w:tmpl w:val="173EE68E"/>
@@ -7609,7 +8060,7 @@
       </w:pPr>
     </w:lvl>
   </w:abstractNum>
-  <w:abstractNum w:abstractNumId="12" w15:restartNumberingAfterBreak="0">
+  <w:abstractNum w:abstractNumId="13" w15:restartNumberingAfterBreak="0">
     <w:nsid w:val="48813D2E"/>
     <w:multiLevelType w:val="multilevel"/>
     <w:tmpl w:val="84BA4A2A"/>
@@ -7758,7 +8209,7 @@
       </w:rPr>
     </w:lvl>
   </w:abstractNum>
-  <w:abstractNum w:abstractNumId="13" w15:restartNumberingAfterBreak="0">
+  <w:abstractNum w:abstractNumId="14" w15:restartNumberingAfterBreak="0">
     <w:nsid w:val="4AE915C6"/>
     <w:multiLevelType w:val="multilevel"/>
     <w:tmpl w:val="250C8EEC"/>
@@ -7907,7 +8358,7 @@
       </w:rPr>
     </w:lvl>
   </w:abstractNum>
-  <w:abstractNum w:abstractNumId="14" w15:restartNumberingAfterBreak="0">
+  <w:abstractNum w:abstractNumId="15" w15:restartNumberingAfterBreak="0">
     <w:nsid w:val="4C8B3518"/>
     <w:multiLevelType w:val="multilevel"/>
     <w:tmpl w:val="293A2202"/>
@@ -8056,7 +8507,7 @@
       </w:rPr>
     </w:lvl>
   </w:abstractNum>
-  <w:abstractNum w:abstractNumId="15" w15:restartNumberingAfterBreak="0">
+  <w:abstractNum w:abstractNumId="16" w15:restartNumberingAfterBreak="0">
     <w:nsid w:val="4FD853C0"/>
     <w:multiLevelType w:val="multilevel"/>
     <w:tmpl w:val="7EA26E9E"/>
@@ -8205,7 +8656,7 @@
       </w:rPr>
     </w:lvl>
   </w:abstractNum>
-  <w:abstractNum w:abstractNumId="16" w15:restartNumberingAfterBreak="0">
+  <w:abstractNum w:abstractNumId="17" w15:restartNumberingAfterBreak="0">
     <w:nsid w:val="4FF953D9"/>
     <w:multiLevelType w:val="multilevel"/>
     <w:tmpl w:val="02A6F818"/>
@@ -8354,7 +8805,7 @@
       </w:rPr>
     </w:lvl>
   </w:abstractNum>
-  <w:abstractNum w:abstractNumId="17" w15:restartNumberingAfterBreak="0">
+  <w:abstractNum w:abstractNumId="18" w15:restartNumberingAfterBreak="0">
     <w:nsid w:val="51C242BE"/>
     <w:multiLevelType w:val="multilevel"/>
     <w:tmpl w:val="7AFA5D7E"/>
@@ -8503,7 +8954,7 @@
       </w:rPr>
     </w:lvl>
   </w:abstractNum>
-  <w:abstractNum w:abstractNumId="18" w15:restartNumberingAfterBreak="0">
+  <w:abstractNum w:abstractNumId="19" w15:restartNumberingAfterBreak="0">
     <w:nsid w:val="52A709C0"/>
     <w:multiLevelType w:val="multilevel"/>
     <w:tmpl w:val="627C96B6"/>
@@ -8616,7 +9067,7 @@
       </w:pPr>
     </w:lvl>
   </w:abstractNum>
-  <w:abstractNum w:abstractNumId="19" w15:restartNumberingAfterBreak="0">
+  <w:abstractNum w:abstractNumId="20" w15:restartNumberingAfterBreak="0">
     <w:nsid w:val="54283BB3"/>
     <w:multiLevelType w:val="multilevel"/>
     <w:tmpl w:val="F000B11A"/>
@@ -8765,7 +9216,7 @@
       </w:rPr>
     </w:lvl>
   </w:abstractNum>
-  <w:abstractNum w:abstractNumId="20" w15:restartNumberingAfterBreak="0">
+  <w:abstractNum w:abstractNumId="21" w15:restartNumberingAfterBreak="0">
     <w:nsid w:val="577A396F"/>
     <w:multiLevelType w:val="multilevel"/>
     <w:tmpl w:val="50925818"/>
@@ -8914,7 +9365,7 @@
       </w:rPr>
     </w:lvl>
   </w:abstractNum>
-  <w:abstractNum w:abstractNumId="21" w15:restartNumberingAfterBreak="0">
+  <w:abstractNum w:abstractNumId="22" w15:restartNumberingAfterBreak="0">
     <w:nsid w:val="5B8E1460"/>
     <w:multiLevelType w:val="multilevel"/>
     <w:tmpl w:val="9E84C2EC"/>
@@ -9027,7 +9478,7 @@
       </w:pPr>
     </w:lvl>
   </w:abstractNum>
-  <w:abstractNum w:abstractNumId="22" w15:restartNumberingAfterBreak="0">
+  <w:abstractNum w:abstractNumId="23" w15:restartNumberingAfterBreak="0">
     <w:nsid w:val="5D265374"/>
     <w:multiLevelType w:val="multilevel"/>
     <w:tmpl w:val="935A7FEA"/>
@@ -9176,7 +9627,7 @@
       </w:rPr>
     </w:lvl>
   </w:abstractNum>
-  <w:abstractNum w:abstractNumId="23" w15:restartNumberingAfterBreak="0">
+  <w:abstractNum w:abstractNumId="24" w15:restartNumberingAfterBreak="0">
     <w:nsid w:val="68460D16"/>
     <w:multiLevelType w:val="multilevel"/>
     <w:tmpl w:val="92FAE588"/>
@@ -9325,7 +9776,7 @@
       </w:rPr>
     </w:lvl>
   </w:abstractNum>
-  <w:abstractNum w:abstractNumId="24" w15:restartNumberingAfterBreak="0">
+  <w:abstractNum w:abstractNumId="25" w15:restartNumberingAfterBreak="0">
     <w:nsid w:val="6D2D357B"/>
     <w:multiLevelType w:val="multilevel"/>
     <w:tmpl w:val="DCF654D2"/>
@@ -9438,7 +9889,7 @@
       </w:pPr>
     </w:lvl>
   </w:abstractNum>
-  <w:abstractNum w:abstractNumId="25" w15:restartNumberingAfterBreak="0">
+  <w:abstractNum w:abstractNumId="26" w15:restartNumberingAfterBreak="0">
     <w:nsid w:val="6F4C02CC"/>
     <w:multiLevelType w:val="multilevel"/>
     <w:tmpl w:val="DF3ED524"/>
@@ -9587,7 +10038,7 @@
       </w:rPr>
     </w:lvl>
   </w:abstractNum>
-  <w:abstractNum w:abstractNumId="26" w15:restartNumberingAfterBreak="0">
+  <w:abstractNum w:abstractNumId="27" w15:restartNumberingAfterBreak="0">
     <w:nsid w:val="70496F89"/>
     <w:multiLevelType w:val="multilevel"/>
     <w:tmpl w:val="79BA3ABA"/>
@@ -9736,7 +10187,7 @@
       </w:rPr>
     </w:lvl>
   </w:abstractNum>
-  <w:abstractNum w:abstractNumId="27" w15:restartNumberingAfterBreak="0">
+  <w:abstractNum w:abstractNumId="28" w15:restartNumberingAfterBreak="0">
     <w:nsid w:val="70652BE6"/>
     <w:multiLevelType w:val="multilevel"/>
     <w:tmpl w:val="BDCA9A78"/>
@@ -9885,7 +10336,7 @@
       </w:rPr>
     </w:lvl>
   </w:abstractNum>
-  <w:abstractNum w:abstractNumId="28" w15:restartNumberingAfterBreak="0">
+  <w:abstractNum w:abstractNumId="29" w15:restartNumberingAfterBreak="0">
     <w:nsid w:val="716A3086"/>
     <w:multiLevelType w:val="hybridMultilevel"/>
     <w:tmpl w:val="50A68130"/>
@@ -9974,7 +10425,7 @@
       </w:pPr>
     </w:lvl>
   </w:abstractNum>
-  <w:abstractNum w:abstractNumId="29" w15:restartNumberingAfterBreak="0">
+  <w:abstractNum w:abstractNumId="30" w15:restartNumberingAfterBreak="0">
     <w:nsid w:val="7A637752"/>
     <w:multiLevelType w:val="multilevel"/>
     <w:tmpl w:val="C390E9D0"/>
@@ -10123,7 +10574,7 @@
       </w:rPr>
     </w:lvl>
   </w:abstractNum>
-  <w:abstractNum w:abstractNumId="30" w15:restartNumberingAfterBreak="0">
+  <w:abstractNum w:abstractNumId="31" w15:restartNumberingAfterBreak="0">
     <w:nsid w:val="7BA23D7A"/>
     <w:multiLevelType w:val="multilevel"/>
     <w:tmpl w:val="4934A7C6"/>
@@ -10272,7 +10723,7 @@
       </w:rPr>
     </w:lvl>
   </w:abstractNum>
-  <w:abstractNum w:abstractNumId="31" w15:restartNumberingAfterBreak="0">
+  <w:abstractNum w:abstractNumId="32" w15:restartNumberingAfterBreak="0">
     <w:nsid w:val="7D697935"/>
     <w:multiLevelType w:val="multilevel"/>
     <w:tmpl w:val="5F605A44"/>
@@ -10421,7 +10872,7 @@
       </w:rPr>
     </w:lvl>
   </w:abstractNum>
-  <w:abstractNum w:abstractNumId="32" w15:restartNumberingAfterBreak="0">
+  <w:abstractNum w:abstractNumId="33" w15:restartNumberingAfterBreak="0">
     <w:nsid w:val="7F4B463B"/>
     <w:multiLevelType w:val="multilevel"/>
     <w:tmpl w:val="F08CDF7C"/>
@@ -10535,103 +10986,106 @@
     </w:lvl>
   </w:abstractNum>
   <w:num w:numId="1" w16cid:durableId="815031901">
+    <w:abstractNumId w:val="25"/>
+  </w:num>
+  <w:num w:numId="2" w16cid:durableId="2108504791">
+    <w:abstractNumId w:val="12"/>
+  </w:num>
+  <w:num w:numId="3" w16cid:durableId="12809140">
+    <w:abstractNumId w:val="7"/>
+  </w:num>
+  <w:num w:numId="4" w16cid:durableId="421952643">
     <w:abstractNumId w:val="24"/>
   </w:num>
-  <w:num w:numId="2" w16cid:durableId="2108504791">
-    <w:abstractNumId w:val="11"/>
-  </w:num>
-  <w:num w:numId="3" w16cid:durableId="12809140">
-    <w:abstractNumId w:val="6"/>
-  </w:num>
-  <w:num w:numId="4" w16cid:durableId="421952643">
-    <w:abstractNumId w:val="23"/>
-  </w:num>
   <w:num w:numId="5" w16cid:durableId="883178114">
-    <w:abstractNumId w:val="26"/>
+    <w:abstractNumId w:val="27"/>
   </w:num>
   <w:num w:numId="6" w16cid:durableId="901452985">
+    <w:abstractNumId w:val="17"/>
+  </w:num>
+  <w:num w:numId="7" w16cid:durableId="1463109484">
+    <w:abstractNumId w:val="8"/>
+  </w:num>
+  <w:num w:numId="8" w16cid:durableId="8409204">
+    <w:abstractNumId w:val="29"/>
+  </w:num>
+  <w:num w:numId="9" w16cid:durableId="610433677">
+    <w:abstractNumId w:val="18"/>
+  </w:num>
+  <w:num w:numId="10" w16cid:durableId="1514684755">
+    <w:abstractNumId w:val="20"/>
+  </w:num>
+  <w:num w:numId="11" w16cid:durableId="21442078">
     <w:abstractNumId w:val="16"/>
   </w:num>
-  <w:num w:numId="7" w16cid:durableId="1463109484">
-    <w:abstractNumId w:val="7"/>
-  </w:num>
-  <w:num w:numId="8" w16cid:durableId="8409204">
-    <w:abstractNumId w:val="28"/>
-  </w:num>
-  <w:num w:numId="9" w16cid:durableId="610433677">
-    <w:abstractNumId w:val="17"/>
-  </w:num>
-  <w:num w:numId="10" w16cid:durableId="1514684755">
-    <w:abstractNumId w:val="19"/>
-  </w:num>
-  <w:num w:numId="11" w16cid:durableId="21442078">
-    <w:abstractNumId w:val="15"/>
-  </w:num>
   <w:num w:numId="12" w16cid:durableId="1008291985">
-    <w:abstractNumId w:val="31"/>
+    <w:abstractNumId w:val="32"/>
   </w:num>
   <w:num w:numId="13" w16cid:durableId="667826321">
     <w:abstractNumId w:val="0"/>
   </w:num>
   <w:num w:numId="14" w16cid:durableId="1190796325">
-    <w:abstractNumId w:val="13"/>
+    <w:abstractNumId w:val="14"/>
   </w:num>
   <w:num w:numId="15" w16cid:durableId="2001031574">
-    <w:abstractNumId w:val="2"/>
+    <w:abstractNumId w:val="3"/>
   </w:num>
   <w:num w:numId="16" w16cid:durableId="272174401">
-    <w:abstractNumId w:val="8"/>
+    <w:abstractNumId w:val="9"/>
   </w:num>
   <w:num w:numId="17" w16cid:durableId="787316524">
-    <w:abstractNumId w:val="25"/>
+    <w:abstractNumId w:val="26"/>
   </w:num>
   <w:num w:numId="18" w16cid:durableId="229661105">
-    <w:abstractNumId w:val="3"/>
+    <w:abstractNumId w:val="4"/>
   </w:num>
   <w:num w:numId="19" w16cid:durableId="424496904">
-    <w:abstractNumId w:val="14"/>
+    <w:abstractNumId w:val="15"/>
   </w:num>
   <w:num w:numId="20" w16cid:durableId="1507985621">
-    <w:abstractNumId w:val="9"/>
+    <w:abstractNumId w:val="10"/>
   </w:num>
   <w:num w:numId="21" w16cid:durableId="979699428">
-    <w:abstractNumId w:val="4"/>
+    <w:abstractNumId w:val="5"/>
   </w:num>
   <w:num w:numId="22" w16cid:durableId="1989941215">
-    <w:abstractNumId w:val="30"/>
+    <w:abstractNumId w:val="31"/>
   </w:num>
   <w:num w:numId="23" w16cid:durableId="1116094326">
-    <w:abstractNumId w:val="27"/>
+    <w:abstractNumId w:val="28"/>
   </w:num>
   <w:num w:numId="24" w16cid:durableId="1800413144">
-    <w:abstractNumId w:val="22"/>
+    <w:abstractNumId w:val="23"/>
   </w:num>
   <w:num w:numId="25" w16cid:durableId="1615474858">
     <w:abstractNumId w:val="1"/>
   </w:num>
   <w:num w:numId="26" w16cid:durableId="390808920">
-    <w:abstractNumId w:val="18"/>
+    <w:abstractNumId w:val="19"/>
   </w:num>
   <w:num w:numId="27" w16cid:durableId="1604876444">
-    <w:abstractNumId w:val="5"/>
+    <w:abstractNumId w:val="6"/>
   </w:num>
   <w:num w:numId="28" w16cid:durableId="619145686">
+    <w:abstractNumId w:val="22"/>
+  </w:num>
+  <w:num w:numId="29" w16cid:durableId="672075537">
+    <w:abstractNumId w:val="30"/>
+  </w:num>
+  <w:num w:numId="30" w16cid:durableId="276644647">
     <w:abstractNumId w:val="21"/>
   </w:num>
-  <w:num w:numId="29" w16cid:durableId="672075537">
-    <w:abstractNumId w:val="29"/>
-  </w:num>
-  <w:num w:numId="30" w16cid:durableId="276644647">
-    <w:abstractNumId w:val="20"/>
-  </w:num>
   <w:num w:numId="31" w16cid:durableId="518206673">
-    <w:abstractNumId w:val="32"/>
+    <w:abstractNumId w:val="33"/>
   </w:num>
   <w:num w:numId="32" w16cid:durableId="1148011379">
-    <w:abstractNumId w:val="12"/>
+    <w:abstractNumId w:val="13"/>
   </w:num>
   <w:num w:numId="33" w16cid:durableId="1268342991">
-    <w:abstractNumId w:val="10"/>
+    <w:abstractNumId w:val="11"/>
+  </w:num>
+  <w:num w:numId="34" w16cid:durableId="2061704285">
+    <w:abstractNumId w:val="2"/>
   </w:num>
 </w:numbering>
 </file>
@@ -11237,7 +11691,6 @@
   <w:style w:type="character" w:default="1" w:styleId="Fontepargpadro">
     <w:name w:val="Default Paragraph Font"/>
     <w:uiPriority w:val="1"/>
-    <w:semiHidden/>
     <w:unhideWhenUsed/>
   </w:style>
   <w:style w:type="table" w:default="1" w:styleId="Tabelanormal">

</xml_diff>